<commit_message>
Atualização do arquivos de pesquisas e entrevistas
</commit_message>
<xml_diff>
--- a/Docs/Dados em números.docx
+++ b/Docs/Dados em números.docx
@@ -8,6 +8,7 @@
         <w:rPr>
           <w:b/>
           <w:bCs/>
+          <w:color w:val="ED7D31" w:themeColor="accent2"/>
           <w:sz w:val="32"/>
           <w:szCs w:val="32"/>
         </w:rPr>
@@ -16,6 +17,7 @@
         <w:rPr>
           <w:b/>
           <w:bCs/>
+          <w:color w:val="ED7D31" w:themeColor="accent2"/>
           <w:sz w:val="32"/>
           <w:szCs w:val="32"/>
         </w:rPr>
@@ -39,14 +41,16 @@
         <w:rPr>
           <w:b/>
           <w:bCs/>
-          <w:sz w:val="24"/>
-          <w:szCs w:val="24"/>
-        </w:rPr>
-      </w:pPr>
-      <w:r>
-        <w:rPr>
-          <w:b/>
-          <w:bCs/>
+          <w:color w:val="C00000"/>
+          <w:sz w:val="24"/>
+          <w:szCs w:val="24"/>
+        </w:rPr>
+      </w:pPr>
+      <w:r>
+        <w:rPr>
+          <w:b/>
+          <w:bCs/>
+          <w:color w:val="C00000"/>
           <w:sz w:val="24"/>
           <w:szCs w:val="24"/>
         </w:rPr>
@@ -57,32 +61,142 @@
       <w:pPr>
         <w:jc w:val="both"/>
         <w:rPr>
-          <w:sz w:val="24"/>
-          <w:szCs w:val="24"/>
-        </w:rPr>
-      </w:pPr>
-      <w:r>
-        <w:rPr>
-          <w:sz w:val="24"/>
-          <w:szCs w:val="24"/>
-        </w:rPr>
-        <w:t>Quantas pessoas com algum tipo de alergia existem no Brasil?</w:t>
-      </w:r>
-    </w:p>
-    <w:p>
-      <w:pPr>
-        <w:jc w:val="both"/>
-        <w:rPr>
-          <w:sz w:val="24"/>
-          <w:szCs w:val="24"/>
-        </w:rPr>
-      </w:pPr>
-      <w:r>
-        <w:rPr>
-          <w:sz w:val="24"/>
-          <w:szCs w:val="24"/>
-        </w:rPr>
-        <w:t>Quantas pessoas com algum tipo de intolerância existem no Brasil?</w:t>
+          <w:b/>
+          <w:bCs/>
+          <w:sz w:val="24"/>
+          <w:szCs w:val="24"/>
+        </w:rPr>
+      </w:pPr>
+      <w:r>
+        <w:rPr>
+          <w:b/>
+          <w:bCs/>
+          <w:sz w:val="24"/>
+          <w:szCs w:val="24"/>
+        </w:rPr>
+        <w:t>Quantas pessoas com algum tipo de alergia</w:t>
+      </w:r>
+      <w:r>
+        <w:rPr>
+          <w:b/>
+          <w:bCs/>
+          <w:sz w:val="24"/>
+          <w:szCs w:val="24"/>
+        </w:rPr>
+        <w:t xml:space="preserve"> alimentícia</w:t>
+      </w:r>
+      <w:r>
+        <w:rPr>
+          <w:b/>
+          <w:bCs/>
+          <w:sz w:val="24"/>
+          <w:szCs w:val="24"/>
+        </w:rPr>
+        <w:t xml:space="preserve"> </w:t>
+      </w:r>
+      <w:r>
+        <w:rPr>
+          <w:b/>
+          <w:bCs/>
+          <w:sz w:val="24"/>
+          <w:szCs w:val="24"/>
+        </w:rPr>
+        <w:t>existem no Brasil?</w:t>
+      </w:r>
+    </w:p>
+    <w:p>
+      <w:pPr>
+        <w:jc w:val="both"/>
+        <w:rPr>
+          <w:sz w:val="24"/>
+          <w:szCs w:val="24"/>
+        </w:rPr>
+      </w:pPr>
+      <w:r>
+        <w:rPr>
+          <w:sz w:val="24"/>
+          <w:szCs w:val="24"/>
+        </w:rPr>
+        <w:t>De acordo com a Sociedade Brasileira de Pediatria, as alergias alimentares afetam cerca de 8% das crianças brasileiras. Além disso, um estudo realizado em 2018 pela Universidade Federal de São Paulo (UNIFESP) estimou que a prevalência de alergias alimentares em adultos na cidade de São Paulo é de aproximadamente 4%. No entanto, é importante notar que esses dados podem não ser representativos de todo o país e podem estar sujeitos a variações geográficas e culturais.</w:t>
+      </w:r>
+    </w:p>
+    <w:p>
+      <w:pPr>
+        <w:jc w:val="both"/>
+        <w:rPr>
+          <w:sz w:val="24"/>
+          <w:szCs w:val="24"/>
+        </w:rPr>
+      </w:pPr>
+    </w:p>
+    <w:p>
+      <w:pPr>
+        <w:jc w:val="both"/>
+        <w:rPr>
+          <w:b/>
+          <w:bCs/>
+          <w:sz w:val="24"/>
+          <w:szCs w:val="24"/>
+        </w:rPr>
+      </w:pPr>
+      <w:r>
+        <w:rPr>
+          <w:b/>
+          <w:bCs/>
+          <w:sz w:val="24"/>
+          <w:szCs w:val="24"/>
+        </w:rPr>
+        <w:t xml:space="preserve">Quantas pessoas com algum tipo de intolerância </w:t>
+      </w:r>
+      <w:r>
+        <w:rPr>
+          <w:b/>
+          <w:bCs/>
+          <w:sz w:val="24"/>
+          <w:szCs w:val="24"/>
+        </w:rPr>
+        <w:t xml:space="preserve">alimentícia </w:t>
+      </w:r>
+      <w:r>
+        <w:rPr>
+          <w:b/>
+          <w:bCs/>
+          <w:sz w:val="24"/>
+          <w:szCs w:val="24"/>
+        </w:rPr>
+        <w:t>existem no Brasil?</w:t>
+      </w:r>
+    </w:p>
+    <w:p>
+      <w:pPr>
+        <w:jc w:val="both"/>
+        <w:rPr>
+          <w:sz w:val="24"/>
+          <w:szCs w:val="24"/>
+        </w:rPr>
+      </w:pPr>
+      <w:r>
+        <w:rPr>
+          <w:sz w:val="24"/>
+          <w:szCs w:val="24"/>
+        </w:rPr>
+        <w:t>De acordo com a Associação Brasileira de Alergia e Imunologia (ASBAI), cerca de 35% dos brasileiros apresentam algum tipo de intolerância alimentar, sendo a intolerância à lactose a mais comum. Além disso, a intolerância ao glúten (doença celíaca) é estimada em 1% da população brasileira, de acordo com a Federação Nacional das Associações de Celíacos do Brasil (FENACELBRA).</w:t>
+      </w:r>
+    </w:p>
+    <w:p>
+      <w:pPr>
+        <w:jc w:val="both"/>
+        <w:rPr>
+          <w:sz w:val="24"/>
+          <w:szCs w:val="24"/>
+        </w:rPr>
+      </w:pPr>
+      <w:r>
+        <w:rPr>
+          <w:sz w:val="24"/>
+          <w:szCs w:val="24"/>
+        </w:rPr>
+        <w:t>É importante lembrar que a intolerância alimentar e a alergia alimentar são condições diferentes. A intolerância alimentar geralmente ocorre devido à incapacidade do corpo de digerir ou absorver determinados alimentos, enquanto a alergia alimentar é uma resposta imunológica adversa a uma proteína alimentar específica.</w:t>
       </w:r>
     </w:p>
     <w:p>
@@ -286,129 +400,190 @@
           <w:sz w:val="24"/>
           <w:szCs w:val="24"/>
         </w:rPr>
+        <w:t>DIABÉTICOS</w:t>
+      </w:r>
+    </w:p>
+    <w:p>
+      <w:pPr>
+        <w:jc w:val="both"/>
+        <w:rPr>
+          <w:sz w:val="24"/>
+          <w:szCs w:val="24"/>
+        </w:rPr>
+      </w:pPr>
+      <w:r>
+        <w:rPr>
+          <w:sz w:val="24"/>
+          <w:szCs w:val="24"/>
+        </w:rPr>
+        <w:t>O Brasil chegou, no ano passado, a 9,14% da sua população com mais de 18 anos vivendo com diabetes. Em 2020, esse índice era de 8,2%, ou seja, houve um aumento de 11,47%.</w:t>
+      </w:r>
+      <w:r>
+        <w:t xml:space="preserve"> </w:t>
+      </w:r>
+      <w:r>
+        <w:rPr>
+          <w:sz w:val="24"/>
+          <w:szCs w:val="24"/>
+        </w:rPr>
+        <w:t>Assim, o país já conta com cerca de 15 milhões de adultos convivendo com a doença</w:t>
+      </w:r>
+      <w:r>
+        <w:rPr>
+          <w:sz w:val="24"/>
+          <w:szCs w:val="24"/>
+        </w:rPr>
+        <w:t>.</w:t>
+      </w:r>
+      <w:r>
+        <w:rPr>
+          <w:sz w:val="24"/>
+          <w:szCs w:val="24"/>
+        </w:rPr>
+        <w:t xml:space="preserve"> </w:t>
+      </w:r>
+      <w:r>
+        <w:rPr>
+          <w:sz w:val="24"/>
+          <w:szCs w:val="24"/>
+        </w:rPr>
+        <w:t xml:space="preserve">Os dados são do </w:t>
+      </w:r>
+      <w:proofErr w:type="spellStart"/>
+      <w:r>
+        <w:rPr>
+          <w:sz w:val="24"/>
+          <w:szCs w:val="24"/>
+        </w:rPr>
+        <w:t>Vigitel</w:t>
+      </w:r>
+      <w:proofErr w:type="spellEnd"/>
+      <w:r>
+        <w:rPr>
+          <w:sz w:val="24"/>
+          <w:szCs w:val="24"/>
+        </w:rPr>
+        <w:t xml:space="preserve"> (Vigilância de Fatores de Risco e Proteção para Doenças Crônicas por inquérito Telefônico) 2021, pesquisa realizada pelo Ministério da Saúde para colher informações sobre fatores de risco de saúde da população.</w:t>
+      </w:r>
+      <w:r>
+        <w:rPr>
+          <w:sz w:val="24"/>
+          <w:szCs w:val="24"/>
+        </w:rPr>
+        <w:t xml:space="preserve"> </w:t>
+      </w:r>
+      <w:r>
+        <w:rPr>
+          <w:sz w:val="24"/>
+          <w:szCs w:val="24"/>
+        </w:rPr>
+        <w:t>Em 2019, antes da pandemia, a taxa de adultos com diabetes era ainda menor, de 7,45%.</w:t>
+      </w:r>
+    </w:p>
+    <w:p>
+      <w:pPr>
+        <w:jc w:val="both"/>
+        <w:rPr>
+          <w:sz w:val="24"/>
+          <w:szCs w:val="24"/>
+        </w:rPr>
+      </w:pPr>
+    </w:p>
+    <w:p>
+      <w:pPr>
+        <w:jc w:val="both"/>
+        <w:rPr>
+          <w:b/>
+          <w:bCs/>
+          <w:sz w:val="24"/>
+          <w:szCs w:val="24"/>
+        </w:rPr>
+      </w:pPr>
+      <w:r>
+        <w:rPr>
+          <w:b/>
+          <w:bCs/>
+          <w:sz w:val="24"/>
+          <w:szCs w:val="24"/>
+        </w:rPr>
+        <w:t>VEGETARIANOS</w:t>
+      </w:r>
+    </w:p>
+    <w:p>
+      <w:pPr>
+        <w:jc w:val="both"/>
+        <w:rPr>
+          <w:sz w:val="24"/>
+          <w:szCs w:val="24"/>
+        </w:rPr>
+      </w:pPr>
+      <w:r>
+        <w:rPr>
+          <w:sz w:val="24"/>
+          <w:szCs w:val="24"/>
+        </w:rPr>
+        <w:t>Segundo uma pesquisa realizada pelo IBOPE em parceria com a Sociedade Vegetariana Brasileira (SVB) em 2018, cerca de 14% da população brasileira se declara vegetariana, o que representa aproximadamente 30 milhões de pessoas. Esse número tem crescido nos últimos anos, impulsionado pela conscientização sobre os impactos ambientais, de saúde e de bem-estar animal da produção e do consumo de alimentos de origem animal.</w:t>
+      </w:r>
+    </w:p>
+    <w:p>
+      <w:pPr>
+        <w:jc w:val="both"/>
+        <w:rPr>
+          <w:sz w:val="24"/>
+          <w:szCs w:val="24"/>
+        </w:rPr>
+      </w:pPr>
+    </w:p>
+    <w:p>
+      <w:pPr>
+        <w:jc w:val="both"/>
+        <w:rPr>
+          <w:b/>
+          <w:bCs/>
+          <w:sz w:val="24"/>
+          <w:szCs w:val="24"/>
+        </w:rPr>
+      </w:pPr>
+      <w:r>
+        <w:rPr>
+          <w:b/>
+          <w:bCs/>
+          <w:sz w:val="24"/>
+          <w:szCs w:val="24"/>
+        </w:rPr>
+        <w:t>VEGANOS</w:t>
+      </w:r>
+    </w:p>
+    <w:p>
+      <w:pPr>
+        <w:jc w:val="both"/>
+        <w:rPr>
+          <w:sz w:val="24"/>
+          <w:szCs w:val="24"/>
+        </w:rPr>
+      </w:pPr>
+      <w:r>
+        <w:rPr>
+          <w:sz w:val="24"/>
+          <w:szCs w:val="24"/>
+        </w:rPr>
+        <w:t>Não há um número exato de pessoas veganas no Brasil, pois não há um registro oficial ou censo que contabilize esse dado. No entanto, algumas pesquisas e estimativas indicam que o número de pessoas veganas no Brasil está crescendo.</w:t>
+      </w:r>
+    </w:p>
+    <w:p>
+      <w:pPr>
+        <w:jc w:val="both"/>
+        <w:rPr>
+          <w:sz w:val="24"/>
+          <w:szCs w:val="24"/>
+        </w:rPr>
+      </w:pPr>
+      <w:r>
+        <w:rPr>
+          <w:sz w:val="24"/>
+          <w:szCs w:val="24"/>
+        </w:rPr>
         <w:lastRenderedPageBreak/>
-        <w:t>DIABÉTICOS</w:t>
-      </w:r>
-    </w:p>
-    <w:p>
-      <w:pPr>
-        <w:jc w:val="both"/>
-        <w:rPr>
-          <w:sz w:val="24"/>
-          <w:szCs w:val="24"/>
-        </w:rPr>
-      </w:pPr>
-      <w:r>
-        <w:rPr>
-          <w:sz w:val="24"/>
-          <w:szCs w:val="24"/>
-        </w:rPr>
-        <w:t>De acordo com dados do Ministério da Saúde, em 2021, cerca de 7,4% da população brasileira adulta (18 anos ou mais) tinha diabetes, o que equivale a aproximadamente 13,8 milhões de pessoas. Esse número vem aumentando nos últimos anos e a diabetes é considerada uma das principais doenças crônicas no país.</w:t>
-      </w:r>
-    </w:p>
-    <w:p>
-      <w:pPr>
-        <w:jc w:val="both"/>
-        <w:rPr>
-          <w:sz w:val="24"/>
-          <w:szCs w:val="24"/>
-        </w:rPr>
-      </w:pPr>
-    </w:p>
-    <w:p>
-      <w:pPr>
-        <w:jc w:val="both"/>
-        <w:rPr>
-          <w:b/>
-          <w:bCs/>
-          <w:sz w:val="24"/>
-          <w:szCs w:val="24"/>
-        </w:rPr>
-      </w:pPr>
-      <w:r>
-        <w:rPr>
-          <w:b/>
-          <w:bCs/>
-          <w:sz w:val="24"/>
-          <w:szCs w:val="24"/>
-        </w:rPr>
-        <w:t>VEGETARIANOS</w:t>
-      </w:r>
-    </w:p>
-    <w:p>
-      <w:pPr>
-        <w:jc w:val="both"/>
-        <w:rPr>
-          <w:sz w:val="24"/>
-          <w:szCs w:val="24"/>
-        </w:rPr>
-      </w:pPr>
-      <w:r>
-        <w:rPr>
-          <w:sz w:val="24"/>
-          <w:szCs w:val="24"/>
-        </w:rPr>
-        <w:t>De acordo com dados do Ministério da Saúde, em 2021, cerca de 7,4% da população brasileira adulta (18 anos ou mais) tinha diabetes, o que equivale a aproximadamente 13,8 milhões de pessoas. Esse número vem aumentando nos últimos anos e a diabetes é considerada uma das principais doenças crônicas no país.</w:t>
-      </w:r>
-    </w:p>
-    <w:p>
-      <w:pPr>
-        <w:jc w:val="both"/>
-        <w:rPr>
-          <w:sz w:val="24"/>
-          <w:szCs w:val="24"/>
-        </w:rPr>
-      </w:pPr>
-    </w:p>
-    <w:p>
-      <w:pPr>
-        <w:jc w:val="both"/>
-        <w:rPr>
-          <w:b/>
-          <w:bCs/>
-          <w:sz w:val="24"/>
-          <w:szCs w:val="24"/>
-        </w:rPr>
-      </w:pPr>
-      <w:r>
-        <w:rPr>
-          <w:b/>
-          <w:bCs/>
-          <w:sz w:val="24"/>
-          <w:szCs w:val="24"/>
-        </w:rPr>
-        <w:t>VEGANOS</w:t>
-      </w:r>
-    </w:p>
-    <w:p>
-      <w:pPr>
-        <w:jc w:val="both"/>
-        <w:rPr>
-          <w:sz w:val="24"/>
-          <w:szCs w:val="24"/>
-        </w:rPr>
-      </w:pPr>
-      <w:r>
-        <w:rPr>
-          <w:sz w:val="24"/>
-          <w:szCs w:val="24"/>
-        </w:rPr>
-        <w:t>Não há um número exato de pessoas veganas no Brasil, pois não há um registro oficial ou censo que contabilize esse dado. No entanto, algumas pesquisas e estimativas indicam que o número de pessoas veganas no Brasil está crescendo.</w:t>
-      </w:r>
-    </w:p>
-    <w:p>
-      <w:pPr>
-        <w:jc w:val="both"/>
-        <w:rPr>
-          <w:sz w:val="24"/>
-          <w:szCs w:val="24"/>
-        </w:rPr>
-      </w:pPr>
-      <w:r>
-        <w:rPr>
-          <w:sz w:val="24"/>
-          <w:szCs w:val="24"/>
-        </w:rPr>
         <w:t>De acordo com uma pesquisa realizada pelo IBOPE em 2018, cerca de 14% da população brasileira se declara vegetariana, o que inclui pessoas que não consomem carne, mas podem consumir outros produtos de origem animal, como leite e ovos. No entanto, não se sabe quantas dessas pessoas são veganas.</w:t>
       </w:r>
     </w:p>
@@ -595,239 +770,232 @@
           <w:sz w:val="24"/>
           <w:szCs w:val="24"/>
         </w:rPr>
-        <w:t xml:space="preserve"> tem ganhado popularidade nos últimos anos, e muitas pessoas </w:t>
-      </w:r>
+        <w:t xml:space="preserve"> tem ganhado popularidade nos últimos anos, e muitas pessoas têm adotado esse estilo alimentar como uma forma de perder peso, melhorar a saúde e prevenir doenças.</w:t>
+      </w:r>
+    </w:p>
+    <w:p>
+      <w:pPr>
+        <w:jc w:val="both"/>
+        <w:rPr>
+          <w:sz w:val="24"/>
+          <w:szCs w:val="24"/>
+        </w:rPr>
+      </w:pPr>
+      <w:r>
+        <w:rPr>
+          <w:sz w:val="24"/>
+          <w:szCs w:val="24"/>
+        </w:rPr>
+        <w:t xml:space="preserve">Algumas pesquisas indicam que a dieta </w:t>
+      </w:r>
+      <w:proofErr w:type="spellStart"/>
+      <w:r>
+        <w:rPr>
+          <w:sz w:val="24"/>
+          <w:szCs w:val="24"/>
+        </w:rPr>
+        <w:t>low</w:t>
+      </w:r>
+      <w:proofErr w:type="spellEnd"/>
+      <w:r>
+        <w:rPr>
+          <w:sz w:val="24"/>
+          <w:szCs w:val="24"/>
+        </w:rPr>
+        <w:t xml:space="preserve"> </w:t>
+      </w:r>
+      <w:proofErr w:type="spellStart"/>
+      <w:r>
+        <w:rPr>
+          <w:sz w:val="24"/>
+          <w:szCs w:val="24"/>
+        </w:rPr>
+        <w:t>carb</w:t>
+      </w:r>
+      <w:proofErr w:type="spellEnd"/>
+      <w:r>
+        <w:rPr>
+          <w:sz w:val="24"/>
+          <w:szCs w:val="24"/>
+        </w:rPr>
+        <w:t xml:space="preserve"> é uma das dietas mais populares em todo o mundo, ao lado da dieta </w:t>
+      </w:r>
+      <w:proofErr w:type="spellStart"/>
+      <w:r>
+        <w:rPr>
+          <w:sz w:val="24"/>
+          <w:szCs w:val="24"/>
+        </w:rPr>
+        <w:t>cetogênica</w:t>
+      </w:r>
+      <w:proofErr w:type="spellEnd"/>
+      <w:r>
+        <w:rPr>
+          <w:sz w:val="24"/>
+          <w:szCs w:val="24"/>
+        </w:rPr>
+        <w:t xml:space="preserve"> e da dieta </w:t>
+      </w:r>
+      <w:proofErr w:type="spellStart"/>
+      <w:r>
+        <w:rPr>
+          <w:sz w:val="24"/>
+          <w:szCs w:val="24"/>
+        </w:rPr>
+        <w:t>paleo</w:t>
+      </w:r>
+      <w:proofErr w:type="spellEnd"/>
+      <w:r>
+        <w:rPr>
+          <w:sz w:val="24"/>
+          <w:szCs w:val="24"/>
+        </w:rPr>
+        <w:t xml:space="preserve">. Um estudo de 2019 publicado na revista científica Lancet mostrou que a dieta </w:t>
+      </w:r>
+      <w:proofErr w:type="spellStart"/>
+      <w:r>
+        <w:rPr>
+          <w:sz w:val="24"/>
+          <w:szCs w:val="24"/>
+        </w:rPr>
+        <w:t>low</w:t>
+      </w:r>
+      <w:proofErr w:type="spellEnd"/>
+      <w:r>
+        <w:rPr>
+          <w:sz w:val="24"/>
+          <w:szCs w:val="24"/>
+        </w:rPr>
+        <w:t xml:space="preserve"> </w:t>
+      </w:r>
+      <w:proofErr w:type="spellStart"/>
+      <w:r>
+        <w:rPr>
+          <w:sz w:val="24"/>
+          <w:szCs w:val="24"/>
+        </w:rPr>
+        <w:t>carb</w:t>
+      </w:r>
+      <w:proofErr w:type="spellEnd"/>
+      <w:r>
+        <w:rPr>
+          <w:sz w:val="24"/>
+          <w:szCs w:val="24"/>
+        </w:rPr>
+        <w:t xml:space="preserve"> era a terceira dieta mais popular entre os mais de 10.000 participantes do estudo em 10 países, atrás apenas da dieta mediterrânea e da dieta vegetariana.</w:t>
+      </w:r>
+    </w:p>
+    <w:p>
+      <w:pPr>
+        <w:jc w:val="both"/>
+        <w:rPr>
+          <w:sz w:val="24"/>
+          <w:szCs w:val="24"/>
+        </w:rPr>
+      </w:pPr>
+    </w:p>
+    <w:p>
+      <w:pPr>
+        <w:jc w:val="both"/>
+        <w:rPr>
+          <w:b/>
+          <w:bCs/>
+          <w:sz w:val="24"/>
+          <w:szCs w:val="24"/>
+        </w:rPr>
+      </w:pPr>
+      <w:r>
+        <w:rPr>
+          <w:b/>
+          <w:bCs/>
+          <w:sz w:val="24"/>
+          <w:szCs w:val="24"/>
+        </w:rPr>
+        <w:t>SOJA</w:t>
+      </w:r>
+    </w:p>
+    <w:p>
+      <w:pPr>
+        <w:jc w:val="both"/>
+        <w:rPr>
+          <w:sz w:val="24"/>
+          <w:szCs w:val="24"/>
+        </w:rPr>
+      </w:pPr>
+      <w:r>
+        <w:rPr>
+          <w:sz w:val="24"/>
+          <w:szCs w:val="24"/>
+        </w:rPr>
+        <w:t>E</w:t>
+      </w:r>
+      <w:r>
+        <w:rPr>
+          <w:sz w:val="24"/>
+          <w:szCs w:val="24"/>
+        </w:rPr>
+        <w:t>stima-se que seja semelhante à de outros países desenvolvidos, que varia em torno de 0,4% a 0,6% da população.</w:t>
+      </w:r>
+    </w:p>
+    <w:p>
+      <w:pPr>
+        <w:jc w:val="both"/>
+        <w:rPr>
+          <w:sz w:val="24"/>
+          <w:szCs w:val="24"/>
+        </w:rPr>
+      </w:pPr>
+      <w:r>
+        <w:rPr>
+          <w:sz w:val="24"/>
+          <w:szCs w:val="24"/>
+        </w:rPr>
+        <w:t>Embora não existam dados específicos sobre a alergia à soja, sabe-se que a soja é um dos principais alérgenos alimentares e é comumente encontrada em muitos alimentos processados e produtos industrializados.</w:t>
+      </w:r>
+    </w:p>
+    <w:p>
+      <w:pPr>
+        <w:jc w:val="both"/>
+        <w:rPr>
+          <w:sz w:val="24"/>
+          <w:szCs w:val="24"/>
+        </w:rPr>
+      </w:pPr>
+    </w:p>
+    <w:p>
+      <w:pPr>
+        <w:jc w:val="both"/>
+        <w:rPr>
+          <w:b/>
+          <w:bCs/>
+          <w:sz w:val="24"/>
+          <w:szCs w:val="24"/>
+        </w:rPr>
+      </w:pPr>
+      <w:r>
+        <w:rPr>
+          <w:b/>
+          <w:bCs/>
+          <w:sz w:val="24"/>
+          <w:szCs w:val="24"/>
+        </w:rPr>
+        <w:t>OVO</w:t>
+      </w:r>
+    </w:p>
+    <w:p>
+      <w:pPr>
+        <w:jc w:val="both"/>
+        <w:rPr>
+          <w:sz w:val="24"/>
+          <w:szCs w:val="24"/>
+        </w:rPr>
+      </w:pPr>
       <w:r>
         <w:rPr>
           <w:sz w:val="24"/>
           <w:szCs w:val="24"/>
         </w:rPr>
         <w:lastRenderedPageBreak/>
-        <w:t>têm adotado esse estilo alimentar como uma forma de perder peso, melhorar a saúde e prevenir doenças.</w:t>
-      </w:r>
-    </w:p>
-    <w:p>
-      <w:pPr>
-        <w:jc w:val="both"/>
-        <w:rPr>
-          <w:sz w:val="24"/>
-          <w:szCs w:val="24"/>
-        </w:rPr>
-      </w:pPr>
-      <w:r>
-        <w:rPr>
-          <w:sz w:val="24"/>
-          <w:szCs w:val="24"/>
-        </w:rPr>
-        <w:t xml:space="preserve">Algumas pesquisas indicam que a dieta </w:t>
-      </w:r>
-      <w:proofErr w:type="spellStart"/>
-      <w:r>
-        <w:rPr>
-          <w:sz w:val="24"/>
-          <w:szCs w:val="24"/>
-        </w:rPr>
-        <w:t>low</w:t>
-      </w:r>
-      <w:proofErr w:type="spellEnd"/>
-      <w:r>
-        <w:rPr>
-          <w:sz w:val="24"/>
-          <w:szCs w:val="24"/>
-        </w:rPr>
-        <w:t xml:space="preserve"> </w:t>
-      </w:r>
-      <w:proofErr w:type="spellStart"/>
-      <w:r>
-        <w:rPr>
-          <w:sz w:val="24"/>
-          <w:szCs w:val="24"/>
-        </w:rPr>
-        <w:t>carb</w:t>
-      </w:r>
-      <w:proofErr w:type="spellEnd"/>
-      <w:r>
-        <w:rPr>
-          <w:sz w:val="24"/>
-          <w:szCs w:val="24"/>
-        </w:rPr>
-        <w:t xml:space="preserve"> é uma das dietas mais populares em todo o mundo, ao lado da dieta </w:t>
-      </w:r>
-      <w:proofErr w:type="spellStart"/>
-      <w:r>
-        <w:rPr>
-          <w:sz w:val="24"/>
-          <w:szCs w:val="24"/>
-        </w:rPr>
-        <w:t>cetogênica</w:t>
-      </w:r>
-      <w:proofErr w:type="spellEnd"/>
-      <w:r>
-        <w:rPr>
-          <w:sz w:val="24"/>
-          <w:szCs w:val="24"/>
-        </w:rPr>
-        <w:t xml:space="preserve"> e da dieta </w:t>
-      </w:r>
-      <w:proofErr w:type="spellStart"/>
-      <w:r>
-        <w:rPr>
-          <w:sz w:val="24"/>
-          <w:szCs w:val="24"/>
-        </w:rPr>
-        <w:t>paleo</w:t>
-      </w:r>
-      <w:proofErr w:type="spellEnd"/>
-      <w:r>
-        <w:rPr>
-          <w:sz w:val="24"/>
-          <w:szCs w:val="24"/>
-        </w:rPr>
-        <w:t xml:space="preserve">. Um estudo de 2019 publicado na revista científica Lancet mostrou que a dieta </w:t>
-      </w:r>
-      <w:proofErr w:type="spellStart"/>
-      <w:r>
-        <w:rPr>
-          <w:sz w:val="24"/>
-          <w:szCs w:val="24"/>
-        </w:rPr>
-        <w:t>low</w:t>
-      </w:r>
-      <w:proofErr w:type="spellEnd"/>
-      <w:r>
-        <w:rPr>
-          <w:sz w:val="24"/>
-          <w:szCs w:val="24"/>
-        </w:rPr>
-        <w:t xml:space="preserve"> </w:t>
-      </w:r>
-      <w:proofErr w:type="spellStart"/>
-      <w:r>
-        <w:rPr>
-          <w:sz w:val="24"/>
-          <w:szCs w:val="24"/>
-        </w:rPr>
-        <w:t>carb</w:t>
-      </w:r>
-      <w:proofErr w:type="spellEnd"/>
-      <w:r>
-        <w:rPr>
-          <w:sz w:val="24"/>
-          <w:szCs w:val="24"/>
-        </w:rPr>
-        <w:t xml:space="preserve"> era a terceira dieta mais popular entre os mais de 10.000 participantes do estudo em 10 países, atrás apenas da dieta mediterrânea e da dieta vegetariana.</w:t>
-      </w:r>
-    </w:p>
-    <w:p>
-      <w:pPr>
-        <w:jc w:val="both"/>
-        <w:rPr>
-          <w:sz w:val="24"/>
-          <w:szCs w:val="24"/>
-        </w:rPr>
-      </w:pPr>
-    </w:p>
-    <w:p>
-      <w:pPr>
-        <w:jc w:val="both"/>
-        <w:rPr>
-          <w:b/>
-          <w:bCs/>
-          <w:sz w:val="24"/>
-          <w:szCs w:val="24"/>
-        </w:rPr>
-      </w:pPr>
-      <w:r>
-        <w:rPr>
-          <w:b/>
-          <w:bCs/>
-          <w:sz w:val="24"/>
-          <w:szCs w:val="24"/>
-        </w:rPr>
-        <w:t>SOJA</w:t>
-      </w:r>
-    </w:p>
-    <w:p>
-      <w:pPr>
-        <w:jc w:val="both"/>
-        <w:rPr>
-          <w:sz w:val="24"/>
-          <w:szCs w:val="24"/>
-        </w:rPr>
-      </w:pPr>
-      <w:r>
-        <w:rPr>
-          <w:sz w:val="24"/>
-          <w:szCs w:val="24"/>
-        </w:rPr>
-        <w:t>E</w:t>
-      </w:r>
-      <w:r>
-        <w:rPr>
-          <w:sz w:val="24"/>
-          <w:szCs w:val="24"/>
-        </w:rPr>
-        <w:t>stima-se que seja semelhante à de outros países desenvolvidos, que varia em torno de 0,4% a 0,6% da população.</w:t>
-      </w:r>
-    </w:p>
-    <w:p>
-      <w:pPr>
-        <w:jc w:val="both"/>
-        <w:rPr>
-          <w:sz w:val="24"/>
-          <w:szCs w:val="24"/>
-        </w:rPr>
-      </w:pPr>
-      <w:r>
-        <w:rPr>
-          <w:sz w:val="24"/>
-          <w:szCs w:val="24"/>
-        </w:rPr>
-        <w:t>Embora não existam dados específicos sobre a alergia à soja, sabe-se que a soja é um dos principais alérgenos alimentares e é comumente encontrada em muitos alimentos processados e produtos industrializados.</w:t>
-      </w:r>
-    </w:p>
-    <w:p>
-      <w:pPr>
-        <w:jc w:val="both"/>
-        <w:rPr>
-          <w:sz w:val="24"/>
-          <w:szCs w:val="24"/>
-        </w:rPr>
-      </w:pPr>
-    </w:p>
-    <w:p>
-      <w:pPr>
-        <w:jc w:val="both"/>
-        <w:rPr>
-          <w:b/>
-          <w:bCs/>
-          <w:sz w:val="24"/>
-          <w:szCs w:val="24"/>
-        </w:rPr>
-      </w:pPr>
-      <w:r>
-        <w:rPr>
-          <w:b/>
-          <w:bCs/>
-          <w:sz w:val="24"/>
-          <w:szCs w:val="24"/>
-        </w:rPr>
-        <w:t>OVO</w:t>
-      </w:r>
-    </w:p>
-    <w:p>
-      <w:pPr>
-        <w:jc w:val="both"/>
-        <w:rPr>
-          <w:sz w:val="24"/>
-          <w:szCs w:val="24"/>
-        </w:rPr>
-      </w:pPr>
-      <w:r>
-        <w:rPr>
-          <w:sz w:val="24"/>
-          <w:szCs w:val="24"/>
-        </w:rPr>
         <w:t>A alergia ao ovo é uma das alergias alimentares mais comuns em todo o mundo, incluindo no Brasil. No entanto, não há estatísticas precisas sobre a prevalência de alergia ao ovo no Brasil.</w:t>
       </w:r>
     </w:p>
@@ -998,15 +1166,7 @@
           <w:sz w:val="24"/>
           <w:szCs w:val="24"/>
         </w:rPr>
-        <w:t xml:space="preserve"> incluem animais que têm cascos fendidos e ruminais, como bois, ovelhas, cabras e veados, além de peixes com escamas e barbatanas, como </w:t>
-      </w:r>
-      <w:r>
-        <w:rPr>
-          <w:sz w:val="24"/>
-          <w:szCs w:val="24"/>
-        </w:rPr>
-        <w:lastRenderedPageBreak/>
-        <w:t>o salmão e o arenque. Os animais devem ser abatidos de acordo com regras específicas e não podem ser misturados com produtos lácteos. Além disso, muitos judeus observantes também evitam comer frutos do mar e carne de porco.</w:t>
+        <w:t xml:space="preserve"> incluem animais que têm cascos fendidos e ruminais, como bois, ovelhas, cabras e veados, além de peixes com escamas e barbatanas, como o salmão e o arenque. Os animais devem ser abatidos de acordo com regras específicas e não podem ser misturados com produtos lácteos. Além disso, muitos judeus observantes também evitam comer frutos do mar e carne de porco.</w:t>
       </w:r>
     </w:p>
     <w:p>
@@ -1072,15 +1232,6 @@
         </w:rPr>
         <w:t>, como gelatina feita de ossos de animais, são proibidos.</w:t>
       </w:r>
-    </w:p>
-    <w:p>
-      <w:pPr>
-        <w:jc w:val="both"/>
-        <w:rPr>
-          <w:sz w:val="24"/>
-          <w:szCs w:val="24"/>
-        </w:rPr>
-      </w:pPr>
     </w:p>
     <w:p>
       <w:pPr>

</xml_diff>